<commit_message>
Modificato dizionario dei dati per Ordinazione + TC_RFA3-Ordinazione
</commit_message>
<xml_diff>
--- a/Documents/Eat&Reorder - CategoryPartition documents/TC_GestioneAcquisto/TC_RFA3-Ordinazione.docx
+++ b/Documents/Eat&Reorder - CategoryPartition documents/TC_GestioneAcquisto/TC_RFA3-Ordinazione.docx
@@ -122,6 +122,14 @@
               </w:rPr>
               <w:t>via</w:t>
             </w:r>
+            <w:r>
+              <w:rPr>
+                <w:rFonts w:ascii="Century Gothic" w:hAnsi="Century Gothic"/>
+                <w:sz w:val="28"/>
+                <w:szCs w:val="28"/>
+              </w:rPr>
+              <w:t xml:space="preserve"> e numero civico</w:t>
+            </w:r>
           </w:p>
           <w:p>
             <w:pPr>
@@ -163,14 +171,42 @@
                 <w:sz w:val="28"/>
                 <w:szCs w:val="28"/>
               </w:rPr>
-              <w:t>a-zA-Z</w:t>
-            </w:r>
-            <w:r>
-              <w:rPr>
-                <w:sz w:val="28"/>
-                <w:szCs w:val="28"/>
-              </w:rPr>
-              <w:t>]{3,20}</w:t>
+              <w:t>a-zA-Z]{1,20}, [0</w:t>
+            </w:r>
+            <w:r>
+              <w:rPr>
+                <w:sz w:val="28"/>
+                <w:szCs w:val="28"/>
+              </w:rPr>
+              <w:t>-9</w:t>
+            </w:r>
+            <w:r>
+              <w:rPr>
+                <w:sz w:val="28"/>
+                <w:szCs w:val="28"/>
+              </w:rPr>
+              <w:t>]{</w:t>
+            </w:r>
+            <w:r>
+              <w:rPr>
+                <w:sz w:val="28"/>
+                <w:szCs w:val="28"/>
+              </w:rPr>
+              <w:t>1</w:t>
+            </w:r>
+            <w:r>
+              <w:rPr>
+                <w:sz w:val="28"/>
+                <w:szCs w:val="28"/>
+              </w:rPr>
+              <w:t>,</w:t>
+            </w:r>
+            <w:r>
+              <w:rPr>
+                <w:sz w:val="28"/>
+                <w:szCs w:val="28"/>
+              </w:rPr>
+              <w:t>3}</w:t>
             </w:r>
           </w:p>
         </w:tc>
@@ -281,13 +317,41 @@
               <w:spacing w:before="120" w:line="240" w:lineRule="auto"/>
               <w:rPr>
                 <w:rFonts w:ascii="Century Gothic" w:hAnsi="Century Gothic"/>
-              </w:rPr>
-            </w:pPr>
-            <w:r>
-              <w:rPr>
-                <w:rFonts w:ascii="Century Gothic" w:hAnsi="Century Gothic"/>
-              </w:rPr>
-              <w:t>Lunghezza &lt;3 [errore]</w:t>
+                <w:sz w:val="20"/>
+                <w:szCs w:val="20"/>
+              </w:rPr>
+            </w:pPr>
+            <w:r>
+              <w:rPr>
+                <w:rFonts w:ascii="Century Gothic" w:hAnsi="Century Gothic"/>
+              </w:rPr>
+              <w:t>Lunghezza &lt;</w:t>
+            </w:r>
+            <w:r>
+              <w:rPr>
+                <w:rFonts w:ascii="Century Gothic" w:hAnsi="Century Gothic"/>
+              </w:rPr>
+              <w:t>1</w:t>
+            </w:r>
+            <w:r>
+              <w:rPr>
+                <w:rFonts w:ascii="Century Gothic" w:hAnsi="Century Gothic"/>
+              </w:rPr>
+              <w:t xml:space="preserve"> [errore]</w:t>
+            </w:r>
+            <w:r>
+              <w:rPr>
+                <w:rFonts w:ascii="Century Gothic" w:hAnsi="Century Gothic"/>
+              </w:rPr>
+              <w:t xml:space="preserve"> </w:t>
+            </w:r>
+            <w:r>
+              <w:rPr>
+                <w:rFonts w:ascii="Century Gothic" w:hAnsi="Century Gothic"/>
+                <w:sz w:val="20"/>
+                <w:szCs w:val="20"/>
+              </w:rPr>
+              <w:t>(campo vuoto)</w:t>
             </w:r>
           </w:p>
           <w:p>
@@ -326,7 +390,19 @@
               <w:rPr>
                 <w:rFonts w:ascii="Century Gothic" w:hAnsi="Century Gothic"/>
               </w:rPr>
-              <w:t>Lunghezza &gt;=3 and Lunghezza &lt;=20 [property</w:t>
+              <w:t>Lunghezza &gt;=</w:t>
+            </w:r>
+            <w:r>
+              <w:rPr>
+                <w:rFonts w:ascii="Century Gothic" w:hAnsi="Century Gothic"/>
+              </w:rPr>
+              <w:t>1</w:t>
+            </w:r>
+            <w:r>
+              <w:rPr>
+                <w:rFonts w:ascii="Century Gothic" w:hAnsi="Century Gothic"/>
+              </w:rPr>
+              <w:t xml:space="preserve"> and Lunghezza &lt;=20 [property</w:t>
             </w:r>
             <w:r>
               <w:rPr>
@@ -598,7 +674,15 @@
                 <w:sz w:val="28"/>
                 <w:szCs w:val="28"/>
               </w:rPr>
-              <w:t xml:space="preserve"> numero civico</w:t>
+              <w:t xml:space="preserve"> </w:t>
+            </w:r>
+            <w:r>
+              <w:rPr>
+                <w:rFonts w:ascii="Century Gothic" w:hAnsi="Century Gothic"/>
+                <w:sz w:val="28"/>
+                <w:szCs w:val="28"/>
+              </w:rPr>
+              <w:t>città</w:t>
             </w:r>
           </w:p>
           <w:p>
@@ -641,7 +725,35 @@
                 <w:sz w:val="28"/>
                 <w:szCs w:val="28"/>
               </w:rPr>
-              <w:t>0-9]{1,3}</w:t>
+              <w:t>a-zA-Z]{</w:t>
+            </w:r>
+            <w:r>
+              <w:rPr>
+                <w:sz w:val="28"/>
+                <w:szCs w:val="28"/>
+              </w:rPr>
+              <w:t>4</w:t>
+            </w:r>
+            <w:r>
+              <w:rPr>
+                <w:sz w:val="28"/>
+                <w:szCs w:val="28"/>
+              </w:rPr>
+              <w:t>,</w:t>
+            </w:r>
+            <w:r>
+              <w:rPr>
+                <w:sz w:val="28"/>
+                <w:szCs w:val="28"/>
+              </w:rPr>
+              <w:t>15</w:t>
+            </w:r>
+            <w:r>
+              <w:rPr>
+                <w:sz w:val="28"/>
+                <w:szCs w:val="28"/>
+              </w:rPr>
+              <w:t>}</w:t>
             </w:r>
           </w:p>
         </w:tc>
@@ -733,7 +845,7 @@
               <w:rPr>
                 <w:rFonts w:ascii="Century Gothic" w:hAnsi="Century Gothic"/>
               </w:rPr>
-              <w:t>nc</w:t>
+              <w:t>c</w:t>
             </w:r>
           </w:p>
         </w:tc>
@@ -747,7 +859,7 @@
               <w:pStyle w:val="Paragrafoelenco"/>
               <w:numPr>
                 <w:ilvl w:val="0"/>
-                <w:numId w:val="20"/>
+                <w:numId w:val="23"/>
               </w:numPr>
               <w:spacing w:before="120" w:line="240" w:lineRule="auto"/>
               <w:rPr>
@@ -764,7 +876,7 @@
               <w:rPr>
                 <w:rFonts w:ascii="Century Gothic" w:hAnsi="Century Gothic"/>
               </w:rPr>
-              <w:t>1</w:t>
+              <w:t>4</w:t>
             </w:r>
             <w:r>
               <w:rPr>
@@ -778,7 +890,7 @@
               <w:pStyle w:val="Paragrafoelenco"/>
               <w:numPr>
                 <w:ilvl w:val="0"/>
-                <w:numId w:val="20"/>
+                <w:numId w:val="23"/>
               </w:numPr>
               <w:spacing w:before="120" w:line="240" w:lineRule="auto"/>
               <w:rPr>
@@ -795,7 +907,7 @@
               <w:rPr>
                 <w:rFonts w:ascii="Century Gothic" w:hAnsi="Century Gothic"/>
               </w:rPr>
-              <w:t>3</w:t>
+              <w:t>15</w:t>
             </w:r>
             <w:r>
               <w:rPr>
@@ -809,7 +921,7 @@
               <w:pStyle w:val="Paragrafoelenco"/>
               <w:numPr>
                 <w:ilvl w:val="0"/>
-                <w:numId w:val="20"/>
+                <w:numId w:val="23"/>
               </w:numPr>
               <w:spacing w:before="120" w:line="240" w:lineRule="auto"/>
               <w:ind w:right="-105"/>
@@ -827,7 +939,7 @@
               <w:rPr>
                 <w:rFonts w:ascii="Century Gothic" w:hAnsi="Century Gothic"/>
               </w:rPr>
-              <w:t>1</w:t>
+              <w:t>4</w:t>
             </w:r>
             <w:r>
               <w:rPr>
@@ -839,7 +951,7 @@
               <w:rPr>
                 <w:rFonts w:ascii="Century Gothic" w:hAnsi="Century Gothic"/>
               </w:rPr>
-              <w:t>3</w:t>
+              <w:t>15</w:t>
             </w:r>
             <w:r>
               <w:rPr>
@@ -853,7 +965,23 @@
                 <w:b/>
                 <w:bCs/>
               </w:rPr>
-              <w:t xml:space="preserve"> lunghezzaLNCok</w:t>
+              <w:t xml:space="preserve"> lunghezzaL</w:t>
+            </w:r>
+            <w:r>
+              <w:rPr>
+                <w:rFonts w:ascii="Century Gothic" w:hAnsi="Century Gothic"/>
+                <w:b/>
+                <w:bCs/>
+              </w:rPr>
+              <w:t>C</w:t>
+            </w:r>
+            <w:r>
+              <w:rPr>
+                <w:rFonts w:ascii="Century Gothic" w:hAnsi="Century Gothic"/>
+                <w:b/>
+                <w:bCs/>
+              </w:rPr>
+              <w:t>ok</w:t>
             </w:r>
             <w:r>
               <w:rPr>
@@ -884,7 +1012,13 @@
               <w:rPr>
                 <w:rFonts w:ascii="Century Gothic" w:hAnsi="Century Gothic"/>
               </w:rPr>
-              <w:t>Formato fnc</w:t>
+              <w:t>Formato f</w:t>
+            </w:r>
+            <w:r>
+              <w:rPr>
+                <w:rFonts w:ascii="Century Gothic" w:hAnsi="Century Gothic"/>
+              </w:rPr>
+              <w:t>c</w:t>
             </w:r>
           </w:p>
         </w:tc>
@@ -898,7 +1032,7 @@
               <w:pStyle w:val="Paragrafoelenco"/>
               <w:numPr>
                 <w:ilvl w:val="0"/>
-                <w:numId w:val="22"/>
+                <w:numId w:val="24"/>
               </w:numPr>
               <w:spacing w:before="120"/>
               <w:rPr>
@@ -917,7 +1051,23 @@
                 <w:b/>
                 <w:bCs/>
               </w:rPr>
-              <w:t>lunghezzaLNCok</w:t>
+              <w:t>lunghezzaL</w:t>
+            </w:r>
+            <w:r>
+              <w:rPr>
+                <w:rFonts w:ascii="Century Gothic" w:hAnsi="Century Gothic"/>
+                <w:b/>
+                <w:bCs/>
+              </w:rPr>
+              <w:t>C</w:t>
+            </w:r>
+            <w:r>
+              <w:rPr>
+                <w:rFonts w:ascii="Century Gothic" w:hAnsi="Century Gothic"/>
+                <w:b/>
+                <w:bCs/>
+              </w:rPr>
+              <w:t>ok</w:t>
             </w:r>
             <w:r>
               <w:rPr>
@@ -931,43 +1081,42 @@
               <w:pStyle w:val="Paragrafoelenco"/>
               <w:numPr>
                 <w:ilvl w:val="0"/>
-                <w:numId w:val="22"/>
+                <w:numId w:val="24"/>
               </w:numPr>
               <w:spacing w:before="120"/>
-              <w:ind w:right="-105"/>
-              <w:rPr>
-                <w:rFonts w:ascii="Century Gothic" w:hAnsi="Century Gothic"/>
-              </w:rPr>
-            </w:pPr>
-            <w:r>
-              <w:rPr>
-                <w:rFonts w:ascii="Century Gothic" w:hAnsi="Century Gothic"/>
-              </w:rPr>
-              <w:t xml:space="preserve">Rispetta il fomato </w:t>
-            </w:r>
-          </w:p>
-          <w:p>
-            <w:pPr>
-              <w:pStyle w:val="Paragrafoelenco"/>
-              <w:spacing w:before="120"/>
-              <w:ind w:right="-105"/>
-              <w:rPr>
-                <w:rFonts w:ascii="Century Gothic" w:hAnsi="Century Gothic"/>
-              </w:rPr>
-            </w:pPr>
-            <w:r>
-              <w:rPr>
-                <w:rFonts w:ascii="Century Gothic" w:hAnsi="Century Gothic"/>
-              </w:rPr>
-              <w:t xml:space="preserve">[if </w:t>
-            </w:r>
-            <w:r>
-              <w:rPr>
-                <w:rFonts w:ascii="Century Gothic" w:hAnsi="Century Gothic"/>
-                <w:b/>
-                <w:bCs/>
-              </w:rPr>
-              <w:t>lunghezzaLNCok</w:t>
+              <w:rPr>
+                <w:rFonts w:ascii="Century Gothic" w:hAnsi="Century Gothic"/>
+              </w:rPr>
+            </w:pPr>
+            <w:r>
+              <w:rPr>
+                <w:rFonts w:ascii="Century Gothic" w:hAnsi="Century Gothic"/>
+              </w:rPr>
+              <w:t xml:space="preserve">Rispetta il fomato [if </w:t>
+            </w:r>
+            <w:r>
+              <w:rPr>
+                <w:rFonts w:ascii="Century Gothic" w:hAnsi="Century Gothic"/>
+                <w:b/>
+                <w:bCs/>
+              </w:rPr>
+              <w:t>lunghezzaL</w:t>
+            </w:r>
+            <w:r>
+              <w:rPr>
+                <w:rFonts w:ascii="Century Gothic" w:hAnsi="Century Gothic"/>
+                <w:b/>
+                <w:bCs/>
+              </w:rPr>
+              <w:t>C</w:t>
+            </w:r>
+            <w:r>
+              <w:rPr>
+                <w:rFonts w:ascii="Century Gothic" w:hAnsi="Century Gothic"/>
+                <w:b/>
+                <w:bCs/>
+              </w:rPr>
+              <w:t>ok</w:t>
             </w:r>
             <w:r>
               <w:rPr>
@@ -981,7 +1130,23 @@
                 <w:b/>
                 <w:bCs/>
               </w:rPr>
-              <w:t>formatoFNCok</w:t>
+              <w:t>formatoF</w:t>
+            </w:r>
+            <w:r>
+              <w:rPr>
+                <w:rFonts w:ascii="Century Gothic" w:hAnsi="Century Gothic"/>
+                <w:b/>
+                <w:bCs/>
+              </w:rPr>
+              <w:t>C</w:t>
+            </w:r>
+            <w:r>
+              <w:rPr>
+                <w:rFonts w:ascii="Century Gothic" w:hAnsi="Century Gothic"/>
+                <w:b/>
+                <w:bCs/>
+              </w:rPr>
+              <w:t>ok</w:t>
             </w:r>
             <w:r>
               <w:rPr>
@@ -1064,15 +1229,7 @@
                 <w:sz w:val="28"/>
                 <w:szCs w:val="28"/>
               </w:rPr>
-              <w:t xml:space="preserve"> </w:t>
-            </w:r>
-            <w:r>
-              <w:rPr>
-                <w:rFonts w:ascii="Century Gothic" w:hAnsi="Century Gothic"/>
-                <w:sz w:val="28"/>
-                <w:szCs w:val="28"/>
-              </w:rPr>
-              <w:t>città</w:t>
+              <w:t xml:space="preserve"> provincia</w:t>
             </w:r>
           </w:p>
           <w:p>
@@ -1122,21 +1279,7 @@
                 <w:sz w:val="28"/>
                 <w:szCs w:val="28"/>
               </w:rPr>
-              <w:t>4</w:t>
-            </w:r>
-            <w:r>
-              <w:rPr>
-                <w:sz w:val="28"/>
-                <w:szCs w:val="28"/>
-              </w:rPr>
-              <w:t>,</w:t>
-            </w:r>
-            <w:r>
-              <w:rPr>
-                <w:sz w:val="28"/>
-                <w:szCs w:val="28"/>
-              </w:rPr>
-              <w:t>15</w:t>
+              <w:t>2</w:t>
             </w:r>
             <w:r>
               <w:rPr>
@@ -1235,7 +1378,7 @@
               <w:rPr>
                 <w:rFonts w:ascii="Century Gothic" w:hAnsi="Century Gothic"/>
               </w:rPr>
-              <w:t>c</w:t>
+              <w:t>prov</w:t>
             </w:r>
           </w:p>
         </w:tc>
@@ -1249,7 +1392,7 @@
               <w:pStyle w:val="Paragrafoelenco"/>
               <w:numPr>
                 <w:ilvl w:val="0"/>
-                <w:numId w:val="23"/>
+                <w:numId w:val="25"/>
               </w:numPr>
               <w:spacing w:before="120" w:line="240" w:lineRule="auto"/>
               <w:rPr>
@@ -1266,7 +1409,7 @@
               <w:rPr>
                 <w:rFonts w:ascii="Century Gothic" w:hAnsi="Century Gothic"/>
               </w:rPr>
-              <w:t>4</w:t>
+              <w:t>2</w:t>
             </w:r>
             <w:r>
               <w:rPr>
@@ -1280,7 +1423,7 @@
               <w:pStyle w:val="Paragrafoelenco"/>
               <w:numPr>
                 <w:ilvl w:val="0"/>
-                <w:numId w:val="23"/>
+                <w:numId w:val="25"/>
               </w:numPr>
               <w:spacing w:before="120" w:line="240" w:lineRule="auto"/>
               <w:rPr>
@@ -1291,13 +1434,13 @@
               <w:rPr>
                 <w:rFonts w:ascii="Century Gothic" w:hAnsi="Century Gothic"/>
               </w:rPr>
-              <w:t xml:space="preserve">Lunghezza &gt; </w:t>
-            </w:r>
-            <w:r>
-              <w:rPr>
-                <w:rFonts w:ascii="Century Gothic" w:hAnsi="Century Gothic"/>
-              </w:rPr>
-              <w:t>15</w:t>
+              <w:t>Lunghezza &gt;</w:t>
+            </w:r>
+            <w:r>
+              <w:rPr>
+                <w:rFonts w:ascii="Century Gothic" w:hAnsi="Century Gothic"/>
+              </w:rPr>
+              <w:t>2</w:t>
             </w:r>
             <w:r>
               <w:rPr>
@@ -1311,7 +1454,7 @@
               <w:pStyle w:val="Paragrafoelenco"/>
               <w:numPr>
                 <w:ilvl w:val="0"/>
-                <w:numId w:val="23"/>
+                <w:numId w:val="25"/>
               </w:numPr>
               <w:spacing w:before="120" w:line="240" w:lineRule="auto"/>
               <w:ind w:right="-105"/>
@@ -1323,55 +1466,29 @@
               <w:rPr>
                 <w:rFonts w:ascii="Century Gothic" w:hAnsi="Century Gothic"/>
               </w:rPr>
-              <w:t>Lunghezza &gt;=</w:t>
-            </w:r>
-            <w:r>
-              <w:rPr>
-                <w:rFonts w:ascii="Century Gothic" w:hAnsi="Century Gothic"/>
-              </w:rPr>
-              <w:t>4</w:t>
-            </w:r>
-            <w:r>
-              <w:rPr>
-                <w:rFonts w:ascii="Century Gothic" w:hAnsi="Century Gothic"/>
-              </w:rPr>
-              <w:t xml:space="preserve"> and Lunghezza &lt;=</w:t>
-            </w:r>
-            <w:r>
-              <w:rPr>
-                <w:rFonts w:ascii="Century Gothic" w:hAnsi="Century Gothic"/>
-              </w:rPr>
-              <w:t>15</w:t>
-            </w:r>
-            <w:r>
-              <w:rPr>
-                <w:rFonts w:ascii="Century Gothic" w:hAnsi="Century Gothic"/>
-              </w:rPr>
-              <w:t xml:space="preserve"> [property</w:t>
-            </w:r>
-            <w:r>
-              <w:rPr>
-                <w:rFonts w:ascii="Century Gothic" w:hAnsi="Century Gothic"/>
-                <w:b/>
-                <w:bCs/>
-              </w:rPr>
-              <w:t xml:space="preserve"> lunghezzaL</w:t>
-            </w:r>
-            <w:r>
-              <w:rPr>
-                <w:rFonts w:ascii="Century Gothic" w:hAnsi="Century Gothic"/>
-                <w:b/>
-                <w:bCs/>
-              </w:rPr>
-              <w:t>C</w:t>
-            </w:r>
-            <w:r>
-              <w:rPr>
-                <w:rFonts w:ascii="Century Gothic" w:hAnsi="Century Gothic"/>
-                <w:b/>
-                <w:bCs/>
-              </w:rPr>
-              <w:t>ok</w:t>
+              <w:t>Lunghezza =</w:t>
+            </w:r>
+            <w:r>
+              <w:rPr>
+                <w:rFonts w:ascii="Century Gothic" w:hAnsi="Century Gothic"/>
+              </w:rPr>
+              <w:t xml:space="preserve">= 2 </w:t>
+            </w:r>
+            <w:bookmarkStart w:id="0" w:name="_GoBack"/>
+            <w:bookmarkEnd w:id="0"/>
+            <w:r>
+              <w:rPr>
+                <w:rFonts w:ascii="Century Gothic" w:hAnsi="Century Gothic"/>
+              </w:rPr>
+              <w:t>[property</w:t>
+            </w:r>
+            <w:r>
+              <w:rPr>
+                <w:rFonts w:ascii="Century Gothic" w:hAnsi="Century Gothic"/>
+                <w:b/>
+                <w:bCs/>
+              </w:rPr>
+              <w:t xml:space="preserve"> lunghezzaLPROVok</w:t>
             </w:r>
             <w:r>
               <w:rPr>
@@ -1402,13 +1519,7 @@
               <w:rPr>
                 <w:rFonts w:ascii="Century Gothic" w:hAnsi="Century Gothic"/>
               </w:rPr>
-              <w:t>Formato f</w:t>
-            </w:r>
-            <w:r>
-              <w:rPr>
-                <w:rFonts w:ascii="Century Gothic" w:hAnsi="Century Gothic"/>
-              </w:rPr>
-              <w:t>c</w:t>
+              <w:t>Formato fprov</w:t>
             </w:r>
           </w:p>
         </w:tc>
@@ -1422,7 +1533,7 @@
               <w:pStyle w:val="Paragrafoelenco"/>
               <w:numPr>
                 <w:ilvl w:val="0"/>
-                <w:numId w:val="24"/>
+                <w:numId w:val="26"/>
               </w:numPr>
               <w:spacing w:before="120"/>
               <w:rPr>
@@ -1441,23 +1552,7 @@
                 <w:b/>
                 <w:bCs/>
               </w:rPr>
-              <w:t>lunghezzaL</w:t>
-            </w:r>
-            <w:r>
-              <w:rPr>
-                <w:rFonts w:ascii="Century Gothic" w:hAnsi="Century Gothic"/>
-                <w:b/>
-                <w:bCs/>
-              </w:rPr>
-              <w:t>C</w:t>
-            </w:r>
-            <w:r>
-              <w:rPr>
-                <w:rFonts w:ascii="Century Gothic" w:hAnsi="Century Gothic"/>
-                <w:b/>
-                <w:bCs/>
-              </w:rPr>
-              <w:t>ok</w:t>
+              <w:t>lunghezzaLPROVok</w:t>
             </w:r>
             <w:r>
               <w:rPr>
@@ -1471,7 +1566,7 @@
               <w:pStyle w:val="Paragrafoelenco"/>
               <w:numPr>
                 <w:ilvl w:val="0"/>
-                <w:numId w:val="24"/>
+                <w:numId w:val="26"/>
               </w:numPr>
               <w:spacing w:before="120"/>
               <w:rPr>
@@ -1490,23 +1585,7 @@
                 <w:b/>
                 <w:bCs/>
               </w:rPr>
-              <w:t>lunghezzaL</w:t>
-            </w:r>
-            <w:r>
-              <w:rPr>
-                <w:rFonts w:ascii="Century Gothic" w:hAnsi="Century Gothic"/>
-                <w:b/>
-                <w:bCs/>
-              </w:rPr>
-              <w:t>C</w:t>
-            </w:r>
-            <w:r>
-              <w:rPr>
-                <w:rFonts w:ascii="Century Gothic" w:hAnsi="Century Gothic"/>
-                <w:b/>
-                <w:bCs/>
-              </w:rPr>
-              <w:t>ok</w:t>
+              <w:t>lunghezzaLPROVok</w:t>
             </w:r>
             <w:r>
               <w:rPr>
@@ -1520,23 +1599,7 @@
                 <w:b/>
                 <w:bCs/>
               </w:rPr>
-              <w:t>formatoF</w:t>
-            </w:r>
-            <w:r>
-              <w:rPr>
-                <w:rFonts w:ascii="Century Gothic" w:hAnsi="Century Gothic"/>
-                <w:b/>
-                <w:bCs/>
-              </w:rPr>
-              <w:t>C</w:t>
-            </w:r>
-            <w:r>
-              <w:rPr>
-                <w:rFonts w:ascii="Century Gothic" w:hAnsi="Century Gothic"/>
-                <w:b/>
-                <w:bCs/>
-              </w:rPr>
-              <w:t>ok</w:t>
+              <w:t>formatoFPROVok</w:t>
             </w:r>
             <w:r>
               <w:rPr>
@@ -1620,7 +1683,15 @@
                 <w:sz w:val="28"/>
                 <w:szCs w:val="28"/>
               </w:rPr>
-              <w:t xml:space="preserve"> provincia</w:t>
+              <w:t xml:space="preserve"> </w:t>
+            </w:r>
+            <w:r>
+              <w:rPr>
+                <w:rFonts w:ascii="Century Gothic" w:hAnsi="Century Gothic"/>
+                <w:sz w:val="28"/>
+                <w:szCs w:val="28"/>
+              </w:rPr>
+              <w:t>carta di credito</w:t>
             </w:r>
           </w:p>
           <w:p>
@@ -1663,7 +1734,21 @@
                 <w:sz w:val="28"/>
                 <w:szCs w:val="28"/>
               </w:rPr>
-              <w:t>a-zA-Z]{4,15}</w:t>
+              <w:t>0-9]{</w:t>
+            </w:r>
+            <w:r>
+              <w:rPr>
+                <w:sz w:val="28"/>
+                <w:szCs w:val="28"/>
+              </w:rPr>
+              <w:t>16</w:t>
+            </w:r>
+            <w:r>
+              <w:rPr>
+                <w:sz w:val="28"/>
+                <w:szCs w:val="28"/>
+              </w:rPr>
+              <w:t>}</w:t>
             </w:r>
           </w:p>
         </w:tc>
@@ -1755,7 +1840,7 @@
               <w:rPr>
                 <w:rFonts w:ascii="Century Gothic" w:hAnsi="Century Gothic"/>
               </w:rPr>
-              <w:t>prov</w:t>
+              <w:t>cc</w:t>
             </w:r>
           </w:p>
         </w:tc>
@@ -1769,7 +1854,7 @@
               <w:pStyle w:val="Paragrafoelenco"/>
               <w:numPr>
                 <w:ilvl w:val="0"/>
-                <w:numId w:val="25"/>
+                <w:numId w:val="27"/>
               </w:numPr>
               <w:spacing w:before="120" w:line="240" w:lineRule="auto"/>
               <w:rPr>
@@ -1780,7 +1865,19 @@
               <w:rPr>
                 <w:rFonts w:ascii="Century Gothic" w:hAnsi="Century Gothic"/>
               </w:rPr>
-              <w:t>Lunghezza &lt;4 [errore]</w:t>
+              <w:t>Lunghezza &lt;</w:t>
+            </w:r>
+            <w:r>
+              <w:rPr>
+                <w:rFonts w:ascii="Century Gothic" w:hAnsi="Century Gothic"/>
+              </w:rPr>
+              <w:t>16</w:t>
+            </w:r>
+            <w:r>
+              <w:rPr>
+                <w:rFonts w:ascii="Century Gothic" w:hAnsi="Century Gothic"/>
+              </w:rPr>
+              <w:t xml:space="preserve"> [errore]</w:t>
             </w:r>
           </w:p>
           <w:p>
@@ -1788,7 +1885,7 @@
               <w:pStyle w:val="Paragrafoelenco"/>
               <w:numPr>
                 <w:ilvl w:val="0"/>
-                <w:numId w:val="25"/>
+                <w:numId w:val="27"/>
               </w:numPr>
               <w:spacing w:before="120" w:line="240" w:lineRule="auto"/>
               <w:rPr>
@@ -1799,7 +1896,19 @@
               <w:rPr>
                 <w:rFonts w:ascii="Century Gothic" w:hAnsi="Century Gothic"/>
               </w:rPr>
-              <w:t xml:space="preserve">Lunghezza &gt; 15 [errore] </w:t>
+              <w:t>Lunghezza &gt; 1</w:t>
+            </w:r>
+            <w:r>
+              <w:rPr>
+                <w:rFonts w:ascii="Century Gothic" w:hAnsi="Century Gothic"/>
+              </w:rPr>
+              <w:t>6</w:t>
+            </w:r>
+            <w:r>
+              <w:rPr>
+                <w:rFonts w:ascii="Century Gothic" w:hAnsi="Century Gothic"/>
+              </w:rPr>
+              <w:t xml:space="preserve"> [errore] </w:t>
             </w:r>
           </w:p>
           <w:p>
@@ -1807,7 +1916,7 @@
               <w:pStyle w:val="Paragrafoelenco"/>
               <w:numPr>
                 <w:ilvl w:val="0"/>
-                <w:numId w:val="25"/>
+                <w:numId w:val="27"/>
               </w:numPr>
               <w:spacing w:before="120" w:line="240" w:lineRule="auto"/>
               <w:ind w:right="-105"/>
@@ -1819,15 +1928,55 @@
               <w:rPr>
                 <w:rFonts w:ascii="Century Gothic" w:hAnsi="Century Gothic"/>
               </w:rPr>
-              <w:t>Lunghezza &gt;=4 and Lunghezza &lt;=15 [property</w:t>
-            </w:r>
-            <w:r>
-              <w:rPr>
-                <w:rFonts w:ascii="Century Gothic" w:hAnsi="Century Gothic"/>
-                <w:b/>
-                <w:bCs/>
-              </w:rPr>
-              <w:t xml:space="preserve"> lunghezzaLPROVok</w:t>
+              <w:t xml:space="preserve">Lunghezza </w:t>
+            </w:r>
+            <w:r>
+              <w:rPr>
+                <w:rFonts w:ascii="Century Gothic" w:hAnsi="Century Gothic"/>
+              </w:rPr>
+              <w:t>=</w:t>
+            </w:r>
+            <w:r>
+              <w:rPr>
+                <w:rFonts w:ascii="Century Gothic" w:hAnsi="Century Gothic"/>
+              </w:rPr>
+              <w:t>=1</w:t>
+            </w:r>
+            <w:r>
+              <w:rPr>
+                <w:rFonts w:ascii="Century Gothic" w:hAnsi="Century Gothic"/>
+              </w:rPr>
+              <w:t>6</w:t>
+            </w:r>
+            <w:r>
+              <w:rPr>
+                <w:rFonts w:ascii="Century Gothic" w:hAnsi="Century Gothic"/>
+              </w:rPr>
+              <w:t xml:space="preserve"> [property</w:t>
+            </w:r>
+            <w:r>
+              <w:rPr>
+                <w:rFonts w:ascii="Century Gothic" w:hAnsi="Century Gothic"/>
+                <w:b/>
+                <w:bCs/>
+              </w:rPr>
+              <w:t xml:space="preserve"> lunghezzaL</w:t>
+            </w:r>
+            <w:r>
+              <w:rPr>
+                <w:rFonts w:ascii="Century Gothic" w:hAnsi="Century Gothic"/>
+                <w:b/>
+                <w:bCs/>
+              </w:rPr>
+              <w:t>CC</w:t>
+            </w:r>
+            <w:r>
+              <w:rPr>
+                <w:rFonts w:ascii="Century Gothic" w:hAnsi="Century Gothic"/>
+                <w:b/>
+                <w:bCs/>
+              </w:rPr>
+              <w:t>ok</w:t>
             </w:r>
             <w:r>
               <w:rPr>
@@ -1858,7 +2007,13 @@
               <w:rPr>
                 <w:rFonts w:ascii="Century Gothic" w:hAnsi="Century Gothic"/>
               </w:rPr>
-              <w:t>Formato fprov</w:t>
+              <w:t>Formato f</w:t>
+            </w:r>
+            <w:r>
+              <w:rPr>
+                <w:rFonts w:ascii="Century Gothic" w:hAnsi="Century Gothic"/>
+              </w:rPr>
+              <w:t>cc</w:t>
             </w:r>
           </w:p>
         </w:tc>
@@ -1872,7 +2027,7 @@
               <w:pStyle w:val="Paragrafoelenco"/>
               <w:numPr>
                 <w:ilvl w:val="0"/>
-                <w:numId w:val="26"/>
+                <w:numId w:val="28"/>
               </w:numPr>
               <w:spacing w:before="120"/>
               <w:rPr>
@@ -1891,7 +2046,23 @@
                 <w:b/>
                 <w:bCs/>
               </w:rPr>
-              <w:t>lunghezzaLPROVok</w:t>
+              <w:t>lunghezza</w:t>
+            </w:r>
+            <w:r>
+              <w:rPr>
+                <w:rFonts w:ascii="Century Gothic" w:hAnsi="Century Gothic"/>
+                <w:b/>
+                <w:bCs/>
+              </w:rPr>
+              <w:t>LCC</w:t>
+            </w:r>
+            <w:r>
+              <w:rPr>
+                <w:rFonts w:ascii="Century Gothic" w:hAnsi="Century Gothic"/>
+                <w:b/>
+                <w:bCs/>
+              </w:rPr>
+              <w:t>ok</w:t>
             </w:r>
             <w:r>
               <w:rPr>
@@ -1905,9 +2076,10 @@
               <w:pStyle w:val="Paragrafoelenco"/>
               <w:numPr>
                 <w:ilvl w:val="0"/>
-                <w:numId w:val="26"/>
+                <w:numId w:val="28"/>
               </w:numPr>
               <w:spacing w:before="120"/>
+              <w:ind w:right="-105"/>
               <w:rPr>
                 <w:rFonts w:ascii="Century Gothic" w:hAnsi="Century Gothic"/>
               </w:rPr>
@@ -1924,7 +2096,23 @@
                 <w:b/>
                 <w:bCs/>
               </w:rPr>
-              <w:t>lunghezzaLPROVok</w:t>
+              <w:t>lunghezzaL</w:t>
+            </w:r>
+            <w:r>
+              <w:rPr>
+                <w:rFonts w:ascii="Century Gothic" w:hAnsi="Century Gothic"/>
+                <w:b/>
+                <w:bCs/>
+              </w:rPr>
+              <w:t>CC</w:t>
+            </w:r>
+            <w:r>
+              <w:rPr>
+                <w:rFonts w:ascii="Century Gothic" w:hAnsi="Century Gothic"/>
+                <w:b/>
+                <w:bCs/>
+              </w:rPr>
+              <w:t>ok</w:t>
             </w:r>
             <w:r>
               <w:rPr>
@@ -1938,7 +2126,23 @@
                 <w:b/>
                 <w:bCs/>
               </w:rPr>
-              <w:t>formatoFPROVok</w:t>
+              <w:t>formatoF</w:t>
+            </w:r>
+            <w:r>
+              <w:rPr>
+                <w:rFonts w:ascii="Century Gothic" w:hAnsi="Century Gothic"/>
+                <w:b/>
+                <w:bCs/>
+              </w:rPr>
+              <w:t>CC</w:t>
+            </w:r>
+            <w:r>
+              <w:rPr>
+                <w:rFonts w:ascii="Century Gothic" w:hAnsi="Century Gothic"/>
+                <w:b/>
+                <w:bCs/>
+              </w:rPr>
+              <w:t>ok</w:t>
             </w:r>
             <w:r>
               <w:rPr>
@@ -2021,15 +2225,7 @@
                 <w:sz w:val="28"/>
                 <w:szCs w:val="28"/>
               </w:rPr>
-              <w:t xml:space="preserve"> </w:t>
-            </w:r>
-            <w:r>
-              <w:rPr>
-                <w:rFonts w:ascii="Century Gothic" w:hAnsi="Century Gothic"/>
-                <w:sz w:val="28"/>
-                <w:szCs w:val="28"/>
-              </w:rPr>
-              <w:t>carta di credito</w:t>
+              <w:t xml:space="preserve"> note ordine</w:t>
             </w:r>
           </w:p>
           <w:p>
@@ -2072,21 +2268,21 @@
                 <w:sz w:val="28"/>
                 <w:szCs w:val="28"/>
               </w:rPr>
-              <w:t>0-9]{</w:t>
-            </w:r>
-            <w:r>
-              <w:rPr>
-                <w:sz w:val="28"/>
-                <w:szCs w:val="28"/>
-              </w:rPr>
-              <w:t>16</w:t>
-            </w:r>
-            <w:r>
-              <w:rPr>
-                <w:sz w:val="28"/>
-                <w:szCs w:val="28"/>
-              </w:rPr>
-              <w:t>}</w:t>
+              <w:t>a-zA-Z0-9]{</w:t>
+            </w:r>
+            <w:r>
+              <w:rPr>
+                <w:sz w:val="28"/>
+                <w:szCs w:val="28"/>
+              </w:rPr>
+              <w:t>0</w:t>
+            </w:r>
+            <w:r>
+              <w:rPr>
+                <w:sz w:val="28"/>
+                <w:szCs w:val="28"/>
+              </w:rPr>
+              <w:t>,150}</w:t>
             </w:r>
           </w:p>
         </w:tc>
@@ -2178,7 +2374,7 @@
               <w:rPr>
                 <w:rFonts w:ascii="Century Gothic" w:hAnsi="Century Gothic"/>
               </w:rPr>
-              <w:t>cc</w:t>
+              <w:t>no</w:t>
             </w:r>
           </w:p>
         </w:tc>
@@ -2187,545 +2383,6 @@
             <w:tcW w:w="4819" w:type="dxa"/>
             <w:shd w:val="clear" w:color="auto" w:fill="auto"/>
           </w:tcPr>
-          <w:p>
-            <w:pPr>
-              <w:pStyle w:val="Paragrafoelenco"/>
-              <w:numPr>
-                <w:ilvl w:val="0"/>
-                <w:numId w:val="27"/>
-              </w:numPr>
-              <w:spacing w:before="120" w:line="240" w:lineRule="auto"/>
-              <w:rPr>
-                <w:rFonts w:ascii="Century Gothic" w:hAnsi="Century Gothic"/>
-              </w:rPr>
-            </w:pPr>
-            <w:r>
-              <w:rPr>
-                <w:rFonts w:ascii="Century Gothic" w:hAnsi="Century Gothic"/>
-              </w:rPr>
-              <w:t>Lunghezza &lt;</w:t>
-            </w:r>
-            <w:r>
-              <w:rPr>
-                <w:rFonts w:ascii="Century Gothic" w:hAnsi="Century Gothic"/>
-              </w:rPr>
-              <w:t>16</w:t>
-            </w:r>
-            <w:r>
-              <w:rPr>
-                <w:rFonts w:ascii="Century Gothic" w:hAnsi="Century Gothic"/>
-              </w:rPr>
-              <w:t xml:space="preserve"> [errore]</w:t>
-            </w:r>
-          </w:p>
-          <w:p>
-            <w:pPr>
-              <w:pStyle w:val="Paragrafoelenco"/>
-              <w:numPr>
-                <w:ilvl w:val="0"/>
-                <w:numId w:val="27"/>
-              </w:numPr>
-              <w:spacing w:before="120" w:line="240" w:lineRule="auto"/>
-              <w:rPr>
-                <w:rFonts w:ascii="Century Gothic" w:hAnsi="Century Gothic"/>
-              </w:rPr>
-            </w:pPr>
-            <w:r>
-              <w:rPr>
-                <w:rFonts w:ascii="Century Gothic" w:hAnsi="Century Gothic"/>
-              </w:rPr>
-              <w:t>Lunghezza &gt; 1</w:t>
-            </w:r>
-            <w:r>
-              <w:rPr>
-                <w:rFonts w:ascii="Century Gothic" w:hAnsi="Century Gothic"/>
-              </w:rPr>
-              <w:t>6</w:t>
-            </w:r>
-            <w:r>
-              <w:rPr>
-                <w:rFonts w:ascii="Century Gothic" w:hAnsi="Century Gothic"/>
-              </w:rPr>
-              <w:t xml:space="preserve"> [errore] </w:t>
-            </w:r>
-          </w:p>
-          <w:p>
-            <w:pPr>
-              <w:pStyle w:val="Paragrafoelenco"/>
-              <w:numPr>
-                <w:ilvl w:val="0"/>
-                <w:numId w:val="27"/>
-              </w:numPr>
-              <w:spacing w:before="120" w:line="240" w:lineRule="auto"/>
-              <w:ind w:right="-105"/>
-              <w:rPr>
-                <w:rFonts w:ascii="Century Gothic" w:hAnsi="Century Gothic"/>
-              </w:rPr>
-            </w:pPr>
-            <w:r>
-              <w:rPr>
-                <w:rFonts w:ascii="Century Gothic" w:hAnsi="Century Gothic"/>
-              </w:rPr>
-              <w:t xml:space="preserve">Lunghezza </w:t>
-            </w:r>
-            <w:r>
-              <w:rPr>
-                <w:rFonts w:ascii="Century Gothic" w:hAnsi="Century Gothic"/>
-              </w:rPr>
-              <w:t>=</w:t>
-            </w:r>
-            <w:r>
-              <w:rPr>
-                <w:rFonts w:ascii="Century Gothic" w:hAnsi="Century Gothic"/>
-              </w:rPr>
-              <w:t>=1</w:t>
-            </w:r>
-            <w:r>
-              <w:rPr>
-                <w:rFonts w:ascii="Century Gothic" w:hAnsi="Century Gothic"/>
-              </w:rPr>
-              <w:t>6</w:t>
-            </w:r>
-            <w:r>
-              <w:rPr>
-                <w:rFonts w:ascii="Century Gothic" w:hAnsi="Century Gothic"/>
-              </w:rPr>
-              <w:t xml:space="preserve"> [property</w:t>
-            </w:r>
-            <w:r>
-              <w:rPr>
-                <w:rFonts w:ascii="Century Gothic" w:hAnsi="Century Gothic"/>
-                <w:b/>
-                <w:bCs/>
-              </w:rPr>
-              <w:t xml:space="preserve"> lunghezzaL</w:t>
-            </w:r>
-            <w:r>
-              <w:rPr>
-                <w:rFonts w:ascii="Century Gothic" w:hAnsi="Century Gothic"/>
-                <w:b/>
-                <w:bCs/>
-              </w:rPr>
-              <w:t>CC</w:t>
-            </w:r>
-            <w:r>
-              <w:rPr>
-                <w:rFonts w:ascii="Century Gothic" w:hAnsi="Century Gothic"/>
-                <w:b/>
-                <w:bCs/>
-              </w:rPr>
-              <w:t>ok</w:t>
-            </w:r>
-            <w:r>
-              <w:rPr>
-                <w:rFonts w:ascii="Century Gothic" w:hAnsi="Century Gothic"/>
-              </w:rPr>
-              <w:t>]</w:t>
-            </w:r>
-          </w:p>
-        </w:tc>
-      </w:tr>
-      <w:tr>
-        <w:trPr>
-          <w:trHeight w:val="1266"/>
-        </w:trPr>
-        <w:tc>
-          <w:tcPr>
-            <w:tcW w:w="4962" w:type="dxa"/>
-            <w:shd w:val="clear" w:color="auto" w:fill="auto"/>
-          </w:tcPr>
-          <w:p>
-            <w:pPr>
-              <w:jc w:val="center"/>
-              <w:rPr>
-                <w:rFonts w:ascii="Century Gothic" w:hAnsi="Century Gothic"/>
-              </w:rPr>
-            </w:pPr>
-            <w:r>
-              <w:rPr>
-                <w:rFonts w:ascii="Century Gothic" w:hAnsi="Century Gothic"/>
-              </w:rPr>
-              <w:t>Formato f</w:t>
-            </w:r>
-            <w:r>
-              <w:rPr>
-                <w:rFonts w:ascii="Century Gothic" w:hAnsi="Century Gothic"/>
-              </w:rPr>
-              <w:t>cc</w:t>
-            </w:r>
-          </w:p>
-        </w:tc>
-        <w:tc>
-          <w:tcPr>
-            <w:tcW w:w="4819" w:type="dxa"/>
-            <w:shd w:val="clear" w:color="auto" w:fill="auto"/>
-          </w:tcPr>
-          <w:p>
-            <w:pPr>
-              <w:pStyle w:val="Paragrafoelenco"/>
-              <w:numPr>
-                <w:ilvl w:val="0"/>
-                <w:numId w:val="28"/>
-              </w:numPr>
-              <w:spacing w:before="120"/>
-              <w:rPr>
-                <w:rFonts w:ascii="Century Gothic" w:hAnsi="Century Gothic"/>
-              </w:rPr>
-            </w:pPr>
-            <w:r>
-              <w:rPr>
-                <w:rFonts w:ascii="Century Gothic" w:hAnsi="Century Gothic"/>
-              </w:rPr>
-              <w:t xml:space="preserve">Non rispetta il formato [if </w:t>
-            </w:r>
-            <w:r>
-              <w:rPr>
-                <w:rFonts w:ascii="Century Gothic" w:hAnsi="Century Gothic"/>
-                <w:b/>
-                <w:bCs/>
-              </w:rPr>
-              <w:t>lunghezza</w:t>
-            </w:r>
-            <w:r>
-              <w:rPr>
-                <w:rFonts w:ascii="Century Gothic" w:hAnsi="Century Gothic"/>
-                <w:b/>
-                <w:bCs/>
-              </w:rPr>
-              <w:t>LCC</w:t>
-            </w:r>
-            <w:r>
-              <w:rPr>
-                <w:rFonts w:ascii="Century Gothic" w:hAnsi="Century Gothic"/>
-                <w:b/>
-                <w:bCs/>
-              </w:rPr>
-              <w:t>ok</w:t>
-            </w:r>
-            <w:r>
-              <w:rPr>
-                <w:rFonts w:ascii="Century Gothic" w:hAnsi="Century Gothic"/>
-              </w:rPr>
-              <w:t>] [errore]</w:t>
-            </w:r>
-          </w:p>
-          <w:p>
-            <w:pPr>
-              <w:pStyle w:val="Paragrafoelenco"/>
-              <w:numPr>
-                <w:ilvl w:val="0"/>
-                <w:numId w:val="28"/>
-              </w:numPr>
-              <w:spacing w:before="120"/>
-              <w:ind w:right="-105"/>
-              <w:rPr>
-                <w:rFonts w:ascii="Century Gothic" w:hAnsi="Century Gothic"/>
-              </w:rPr>
-            </w:pPr>
-            <w:r>
-              <w:rPr>
-                <w:rFonts w:ascii="Century Gothic" w:hAnsi="Century Gothic"/>
-              </w:rPr>
-              <w:t xml:space="preserve">Rispetta il fomato [if </w:t>
-            </w:r>
-            <w:r>
-              <w:rPr>
-                <w:rFonts w:ascii="Century Gothic" w:hAnsi="Century Gothic"/>
-                <w:b/>
-                <w:bCs/>
-              </w:rPr>
-              <w:t>lunghezzaL</w:t>
-            </w:r>
-            <w:r>
-              <w:rPr>
-                <w:rFonts w:ascii="Century Gothic" w:hAnsi="Century Gothic"/>
-                <w:b/>
-                <w:bCs/>
-              </w:rPr>
-              <w:t>CC</w:t>
-            </w:r>
-            <w:r>
-              <w:rPr>
-                <w:rFonts w:ascii="Century Gothic" w:hAnsi="Century Gothic"/>
-                <w:b/>
-                <w:bCs/>
-              </w:rPr>
-              <w:t>ok</w:t>
-            </w:r>
-            <w:r>
-              <w:rPr>
-                <w:rFonts w:ascii="Century Gothic" w:hAnsi="Century Gothic"/>
-              </w:rPr>
-              <w:t xml:space="preserve">] [property </w:t>
-            </w:r>
-            <w:r>
-              <w:rPr>
-                <w:rFonts w:ascii="Century Gothic" w:hAnsi="Century Gothic"/>
-                <w:b/>
-                <w:bCs/>
-              </w:rPr>
-              <w:t>formatoF</w:t>
-            </w:r>
-            <w:r>
-              <w:rPr>
-                <w:rFonts w:ascii="Century Gothic" w:hAnsi="Century Gothic"/>
-                <w:b/>
-                <w:bCs/>
-              </w:rPr>
-              <w:t>CC</w:t>
-            </w:r>
-            <w:r>
-              <w:rPr>
-                <w:rFonts w:ascii="Century Gothic" w:hAnsi="Century Gothic"/>
-                <w:b/>
-                <w:bCs/>
-              </w:rPr>
-              <w:t>ok</w:t>
-            </w:r>
-            <w:r>
-              <w:rPr>
-                <w:rFonts w:ascii="Century Gothic" w:hAnsi="Century Gothic"/>
-              </w:rPr>
-              <w:t>]</w:t>
-            </w:r>
-          </w:p>
-        </w:tc>
-      </w:tr>
-    </w:tbl>
-    <w:p>
-      <w:pPr>
-        <w:rPr>
-          <w:rFonts w:ascii="Century Gothic" w:hAnsi="Century Gothic"/>
-          <w:sz w:val="24"/>
-          <w:szCs w:val="24"/>
-        </w:rPr>
-      </w:pPr>
-    </w:p>
-    <w:tbl>
-      <w:tblPr>
-        <w:tblW w:w="9781" w:type="dxa"/>
-        <w:tblInd w:w="-5" w:type="dxa"/>
-        <w:tblBorders>
-          <w:top w:val="single" w:sz="4" w:space="0" w:color="auto"/>
-          <w:left w:val="single" w:sz="4" w:space="0" w:color="auto"/>
-          <w:bottom w:val="single" w:sz="4" w:space="0" w:color="auto"/>
-          <w:right w:val="single" w:sz="4" w:space="0" w:color="auto"/>
-          <w:insideH w:val="single" w:sz="4" w:space="0" w:color="auto"/>
-          <w:insideV w:val="single" w:sz="4" w:space="0" w:color="auto"/>
-        </w:tblBorders>
-        <w:tblLook w:val="04A0" w:firstRow="1" w:lastRow="0" w:firstColumn="1" w:lastColumn="0" w:noHBand="0" w:noVBand="1"/>
-      </w:tblPr>
-      <w:tblGrid>
-        <w:gridCol w:w="4962"/>
-        <w:gridCol w:w="4819"/>
-      </w:tblGrid>
-      <w:tr>
-        <w:trPr>
-          <w:trHeight w:val="842"/>
-        </w:trPr>
-        <w:tc>
-          <w:tcPr>
-            <w:tcW w:w="9781" w:type="dxa"/>
-            <w:gridSpan w:val="2"/>
-            <w:shd w:val="clear" w:color="auto" w:fill="auto"/>
-          </w:tcPr>
-          <w:p>
-            <w:pPr>
-              <w:spacing w:after="0"/>
-              <w:jc w:val="center"/>
-              <w:rPr>
-                <w:rFonts w:ascii="Century Gothic" w:hAnsi="Century Gothic"/>
-                <w:sz w:val="28"/>
-                <w:szCs w:val="28"/>
-              </w:rPr>
-            </w:pPr>
-            <w:r>
-              <w:rPr>
-                <w:rFonts w:ascii="Century Gothic" w:hAnsi="Century Gothic"/>
-                <w:b/>
-                <w:bCs/>
-                <w:sz w:val="28"/>
-                <w:szCs w:val="28"/>
-              </w:rPr>
-              <w:t>Parametro</w:t>
-            </w:r>
-            <w:r>
-              <w:rPr>
-                <w:rFonts w:ascii="Century Gothic" w:hAnsi="Century Gothic"/>
-                <w:sz w:val="28"/>
-                <w:szCs w:val="28"/>
-              </w:rPr>
-              <w:t>:</w:t>
-            </w:r>
-            <w:r>
-              <w:rPr>
-                <w:rFonts w:ascii="Century Gothic" w:hAnsi="Century Gothic"/>
-                <w:sz w:val="28"/>
-                <w:szCs w:val="28"/>
-              </w:rPr>
-              <w:t xml:space="preserve"> note ordine</w:t>
-            </w:r>
-          </w:p>
-          <w:p>
-            <w:pPr>
-              <w:spacing w:after="0"/>
-              <w:jc w:val="center"/>
-              <w:rPr>
-                <w:rFonts w:ascii="Century Gothic" w:hAnsi="Century Gothic"/>
-                <w:sz w:val="28"/>
-                <w:szCs w:val="28"/>
-              </w:rPr>
-            </w:pPr>
-            <w:r>
-              <w:rPr>
-                <w:rFonts w:ascii="Century Gothic" w:hAnsi="Century Gothic"/>
-                <w:b/>
-                <w:bCs/>
-                <w:sz w:val="28"/>
-                <w:szCs w:val="28"/>
-              </w:rPr>
-              <w:t>Formato</w:t>
-            </w:r>
-            <w:r>
-              <w:rPr>
-                <w:rFonts w:ascii="Century Gothic" w:hAnsi="Century Gothic"/>
-                <w:sz w:val="28"/>
-                <w:szCs w:val="28"/>
-              </w:rPr>
-              <w:t xml:space="preserve">: </w:t>
-            </w:r>
-            <w:r>
-              <w:rPr>
-                <w:sz w:val="28"/>
-                <w:szCs w:val="28"/>
-              </w:rPr>
-              <w:t>[</w:t>
-            </w:r>
-            <w:r>
-              <w:rPr>
-                <w:sz w:val="28"/>
-                <w:szCs w:val="28"/>
-              </w:rPr>
-              <w:t>a-zA-Z0-9]{10,150}</w:t>
-            </w:r>
-          </w:p>
-        </w:tc>
-      </w:tr>
-      <w:tr>
-        <w:trPr>
-          <w:trHeight w:val="467"/>
-        </w:trPr>
-        <w:tc>
-          <w:tcPr>
-            <w:tcW w:w="4962" w:type="dxa"/>
-            <w:shd w:val="clear" w:color="auto" w:fill="D0CECE"/>
-          </w:tcPr>
-          <w:p>
-            <w:pPr>
-              <w:jc w:val="center"/>
-              <w:rPr>
-                <w:rFonts w:ascii="Century Gothic" w:hAnsi="Century Gothic"/>
-                <w:b/>
-                <w:bCs/>
-                <w:sz w:val="28"/>
-                <w:szCs w:val="28"/>
-              </w:rPr>
-            </w:pPr>
-            <w:r>
-              <w:rPr>
-                <w:rFonts w:ascii="Century Gothic" w:hAnsi="Century Gothic"/>
-                <w:b/>
-                <w:bCs/>
-                <w:sz w:val="28"/>
-                <w:szCs w:val="28"/>
-              </w:rPr>
-              <w:t>CATEGORIE</w:t>
-            </w:r>
-          </w:p>
-        </w:tc>
-        <w:tc>
-          <w:tcPr>
-            <w:tcW w:w="4819" w:type="dxa"/>
-            <w:shd w:val="clear" w:color="auto" w:fill="D0CECE"/>
-          </w:tcPr>
-          <w:p>
-            <w:pPr>
-              <w:jc w:val="center"/>
-              <w:rPr>
-                <w:rFonts w:ascii="Century Gothic" w:hAnsi="Century Gothic"/>
-                <w:b/>
-                <w:bCs/>
-                <w:sz w:val="28"/>
-                <w:szCs w:val="28"/>
-              </w:rPr>
-            </w:pPr>
-            <w:r>
-              <w:rPr>
-                <w:rFonts w:ascii="Century Gothic" w:hAnsi="Century Gothic"/>
-                <w:b/>
-                <w:bCs/>
-                <w:sz w:val="28"/>
-                <w:szCs w:val="28"/>
-              </w:rPr>
-              <w:t>SCELTE</w:t>
-            </w:r>
-          </w:p>
-        </w:tc>
-      </w:tr>
-      <w:tr>
-        <w:trPr>
-          <w:trHeight w:val="1039"/>
-        </w:trPr>
-        <w:tc>
-          <w:tcPr>
-            <w:tcW w:w="4962" w:type="dxa"/>
-            <w:shd w:val="clear" w:color="auto" w:fill="auto"/>
-          </w:tcPr>
-          <w:p>
-            <w:pPr>
-              <w:jc w:val="center"/>
-              <w:rPr>
-                <w:rFonts w:ascii="Century Gothic" w:hAnsi="Century Gothic"/>
-              </w:rPr>
-            </w:pPr>
-            <w:r>
-              <w:rPr>
-                <w:rFonts w:ascii="Century Gothic" w:hAnsi="Century Gothic"/>
-              </w:rPr>
-              <w:t>Lunghezza l</w:t>
-            </w:r>
-            <w:r>
-              <w:rPr>
-                <w:rFonts w:ascii="Century Gothic" w:hAnsi="Century Gothic"/>
-              </w:rPr>
-              <w:t>no</w:t>
-            </w:r>
-          </w:p>
-        </w:tc>
-        <w:tc>
-          <w:tcPr>
-            <w:tcW w:w="4819" w:type="dxa"/>
-            <w:shd w:val="clear" w:color="auto" w:fill="auto"/>
-          </w:tcPr>
-          <w:p>
-            <w:pPr>
-              <w:pStyle w:val="Paragrafoelenco"/>
-              <w:numPr>
-                <w:ilvl w:val="0"/>
-                <w:numId w:val="29"/>
-              </w:numPr>
-              <w:spacing w:before="120" w:line="240" w:lineRule="auto"/>
-              <w:rPr>
-                <w:rFonts w:ascii="Century Gothic" w:hAnsi="Century Gothic"/>
-              </w:rPr>
-            </w:pPr>
-            <w:r>
-              <w:rPr>
-                <w:rFonts w:ascii="Century Gothic" w:hAnsi="Century Gothic"/>
-              </w:rPr>
-              <w:t>Lunghezza &lt;10 [errore]</w:t>
-            </w:r>
-          </w:p>
           <w:p>
             <w:pPr>
               <w:pStyle w:val="Paragrafoelenco"/>
@@ -2762,7 +2419,19 @@
               <w:rPr>
                 <w:rFonts w:ascii="Century Gothic" w:hAnsi="Century Gothic"/>
               </w:rPr>
-              <w:t>Lunghezza &gt;=10 and Lunghezza&lt;=150 [property</w:t>
+              <w:t>Lunghezza &gt;=</w:t>
+            </w:r>
+            <w:r>
+              <w:rPr>
+                <w:rFonts w:ascii="Century Gothic" w:hAnsi="Century Gothic"/>
+              </w:rPr>
+              <w:t>0</w:t>
+            </w:r>
+            <w:r>
+              <w:rPr>
+                <w:rFonts w:ascii="Century Gothic" w:hAnsi="Century Gothic"/>
+              </w:rPr>
+              <w:t xml:space="preserve"> and Lunghezza&lt;=150 [property</w:t>
             </w:r>
             <w:r>
               <w:rPr>
@@ -2955,7 +2624,6 @@
                 <w:b/>
                 <w:bCs/>
               </w:rPr>
-              <w:lastRenderedPageBreak/>
               <w:t>Codice</w:t>
             </w:r>
           </w:p>
@@ -3052,23 +2720,7 @@
                 <w:b/>
                 <w:bCs/>
               </w:rPr>
-              <w:t>TC_RFA3-Ordinazion</w:t>
-            </w:r>
-            <w:r>
-              <w:rPr>
-                <w:rFonts w:ascii="Century Gothic" w:hAnsi="Century Gothic"/>
-                <w:b/>
-                <w:bCs/>
-              </w:rPr>
-              <w:t>e</w:t>
-            </w:r>
-            <w:r>
-              <w:rPr>
-                <w:rFonts w:ascii="Century Gothic" w:hAnsi="Century Gothic"/>
-                <w:b/>
-                <w:bCs/>
-              </w:rPr>
-              <w:t>_1</w:t>
+              <w:t>TC_RFA3-Ordinazione_1</w:t>
             </w:r>
           </w:p>
         </w:tc>
@@ -3347,10 +2999,7 @@
               <w:jc w:val="center"/>
             </w:pPr>
             <w:r>
-              <w:t>lv3.fv</w:t>
-            </w:r>
-            <w:r>
-              <w:t>2.lnc1</w:t>
+              <w:t>lv3.fv2.lnc1</w:t>
             </w:r>
           </w:p>
         </w:tc>
@@ -3436,10 +3085,7 @@
               <w:jc w:val="center"/>
             </w:pPr>
             <w:r>
-              <w:t>lv3.fv2.lnc</w:t>
-            </w:r>
-            <w:r>
-              <w:t>2</w:t>
+              <w:t>lv3.fv2.lnc2</w:t>
             </w:r>
           </w:p>
         </w:tc>
@@ -3525,10 +3171,7 @@
               <w:jc w:val="center"/>
             </w:pPr>
             <w:r>
-              <w:t>lv3.fv2.lnc</w:t>
-            </w:r>
-            <w:r>
-              <w:t>3.fnc1</w:t>
+              <w:t>lv3.fv2.lnc3.fnc1</w:t>
             </w:r>
           </w:p>
         </w:tc>
@@ -3614,10 +3257,7 @@
               <w:jc w:val="center"/>
             </w:pPr>
             <w:r>
-              <w:t>lv3.fv2.lnc3.fnc</w:t>
-            </w:r>
-            <w:r>
-              <w:t>2.lc1</w:t>
+              <w:t>lv3.fv2.lnc3.fnc2.lc1</w:t>
             </w:r>
           </w:p>
         </w:tc>
@@ -3703,10 +3343,7 @@
               <w:jc w:val="center"/>
             </w:pPr>
             <w:r>
-              <w:t>lv3.fv2.lnc3.fnc2.lc</w:t>
-            </w:r>
-            <w:r>
-              <w:t>2</w:t>
+              <w:t>lv3.fv2.lnc3.fnc2.lc2</w:t>
             </w:r>
           </w:p>
         </w:tc>
@@ -3764,6 +3401,7 @@
                 <w:b/>
                 <w:bCs/>
               </w:rPr>
+              <w:lastRenderedPageBreak/>
               <w:t>TC_RFA3-Ordinazione</w:t>
             </w:r>
             <w:r>
@@ -3771,14 +3409,7 @@
                 <w:b/>
                 <w:bCs/>
               </w:rPr>
-              <w:t xml:space="preserve"> </w:t>
-            </w:r>
-            <w:r>
-              <w:rPr>
-                <w:b/>
-                <w:bCs/>
-              </w:rPr>
-              <w:t>_9</w:t>
+              <w:t xml:space="preserve"> _9</w:t>
             </w:r>
           </w:p>
         </w:tc>
@@ -3799,10 +3430,7 @@
               <w:jc w:val="center"/>
             </w:pPr>
             <w:r>
-              <w:t>lv3.fv2.lnc3.fnc2.lc</w:t>
-            </w:r>
-            <w:r>
-              <w:t>3.fc1</w:t>
+              <w:t>lv3.fv2.lnc3.fnc2.lc3.fc1</w:t>
             </w:r>
           </w:p>
         </w:tc>
@@ -3888,10 +3516,7 @@
               <w:jc w:val="center"/>
             </w:pPr>
             <w:r>
-              <w:t>lv3.fv2.lnc3.fnc2.lc3.fc</w:t>
-            </w:r>
-            <w:r>
-              <w:t>2.lprov1</w:t>
+              <w:t>lv3.fv2.lnc3.fnc2.lc3.fc2.lprov1</w:t>
             </w:r>
           </w:p>
         </w:tc>
@@ -3956,14 +3581,7 @@
                 <w:b/>
                 <w:bCs/>
               </w:rPr>
-              <w:t>_1</w:t>
-            </w:r>
-            <w:r>
-              <w:rPr>
-                <w:b/>
-                <w:bCs/>
-              </w:rPr>
-              <w:t>1</w:t>
+              <w:t>_11</w:t>
             </w:r>
           </w:p>
         </w:tc>
@@ -3984,10 +3602,7 @@
               <w:jc w:val="center"/>
             </w:pPr>
             <w:r>
-              <w:t>lv3.fv2.lnc3.fnc2.lc3.fc2.lp</w:t>
-            </w:r>
-            <w:r>
-              <w:t>rov2</w:t>
+              <w:t>lv3.fv2.lnc3.fnc2.lc3.fc2.lprov2</w:t>
             </w:r>
           </w:p>
         </w:tc>
@@ -4051,14 +3666,7 @@
                 <w:b/>
                 <w:bCs/>
               </w:rPr>
-              <w:t>_1</w:t>
-            </w:r>
-            <w:r>
-              <w:rPr>
-                <w:b/>
-                <w:bCs/>
-              </w:rPr>
-              <w:t>2</w:t>
+              <w:t>_12</w:t>
             </w:r>
           </w:p>
         </w:tc>
@@ -4079,10 +3687,7 @@
               <w:jc w:val="center"/>
             </w:pPr>
             <w:r>
-              <w:t>lv3.fv2.lnc3.fnc2.lc3.fc2.lp</w:t>
-            </w:r>
-            <w:r>
-              <w:t>rov3.fprov1</w:t>
+              <w:t>lv3.fv2.lnc3.fnc2.lc3.fc2.lprov3.fprov1</w:t>
             </w:r>
           </w:p>
         </w:tc>
@@ -4146,14 +3751,7 @@
                 <w:b/>
                 <w:bCs/>
               </w:rPr>
-              <w:t>_1</w:t>
-            </w:r>
-            <w:r>
-              <w:rPr>
-                <w:b/>
-                <w:bCs/>
-              </w:rPr>
-              <w:t>3</w:t>
+              <w:t>_13</w:t>
             </w:r>
           </w:p>
         </w:tc>
@@ -4174,10 +3772,7 @@
               <w:jc w:val="center"/>
             </w:pPr>
             <w:r>
-              <w:t>lv3.fv2.lnc3.fnc2.lc3.fc2.lprov3.fprov</w:t>
-            </w:r>
-            <w:r>
-              <w:t>2.lcc1</w:t>
+              <w:t>lv3.fv2.lnc3.fnc2.lc3.fc2.lprov3.fprov2.lcc1</w:t>
             </w:r>
           </w:p>
         </w:tc>
@@ -4241,14 +3836,7 @@
                 <w:b/>
                 <w:bCs/>
               </w:rPr>
-              <w:t>_1</w:t>
-            </w:r>
-            <w:r>
-              <w:rPr>
-                <w:b/>
-                <w:bCs/>
-              </w:rPr>
-              <w:t>4</w:t>
+              <w:t>_14</w:t>
             </w:r>
           </w:p>
         </w:tc>
@@ -4269,10 +3857,7 @@
               <w:jc w:val="center"/>
             </w:pPr>
             <w:r>
-              <w:t>lv3.fv2.lnc3.fnc2.lc3.fc2.lprov3.fprov2.lcc</w:t>
-            </w:r>
-            <w:r>
-              <w:t>2</w:t>
+              <w:t>lv3.fv2.lnc3.fnc2.lc3.fc2.lprov3.fprov2.lcc2</w:t>
             </w:r>
           </w:p>
         </w:tc>
@@ -4335,14 +3920,7 @@
                 <w:b/>
                 <w:bCs/>
               </w:rPr>
-              <w:t>_1</w:t>
-            </w:r>
-            <w:r>
-              <w:rPr>
-                <w:b/>
-                <w:bCs/>
-              </w:rPr>
-              <w:t>5</w:t>
+              <w:t>_15</w:t>
             </w:r>
           </w:p>
         </w:tc>
@@ -4427,14 +4005,7 @@
                 <w:b/>
                 <w:bCs/>
               </w:rPr>
-              <w:t>_1</w:t>
-            </w:r>
-            <w:r>
-              <w:rPr>
-                <w:b/>
-                <w:bCs/>
-              </w:rPr>
-              <w:t>6</w:t>
+              <w:t>_16</w:t>
             </w:r>
           </w:p>
         </w:tc>
@@ -4455,10 +4026,7 @@
               <w:jc w:val="center"/>
             </w:pPr>
             <w:r>
-              <w:t>lv3.fv2.lnc3.fnc2.lc3.fc2.lprov3.fprov2.lcc3.fcc</w:t>
-            </w:r>
-            <w:r>
-              <w:t>2.lno1</w:t>
+              <w:t>lv3.fv2.lnc3.fnc2.lc3.fc2.lprov3.fprov2.lcc3.fcc2.lno1</w:t>
             </w:r>
           </w:p>
         </w:tc>
@@ -4522,14 +4090,7 @@
                 <w:b/>
                 <w:bCs/>
               </w:rPr>
-              <w:t>_1</w:t>
-            </w:r>
-            <w:r>
-              <w:rPr>
-                <w:b/>
-                <w:bCs/>
-              </w:rPr>
-              <w:t>7</w:t>
+              <w:t>_17</w:t>
             </w:r>
           </w:p>
         </w:tc>
@@ -4550,10 +4111,7 @@
               <w:jc w:val="center"/>
             </w:pPr>
             <w:r>
-              <w:t>lv3.fv2.lnc3.fnc2.lc3.fc2.lprov3.fprov2.lcc3.fcc2.lno</w:t>
-            </w:r>
-            <w:r>
-              <w:t>2</w:t>
+              <w:t>lv3.fv2.lnc3.fnc2.lc3.fc2.lprov3.fprov2.lcc3.fcc2.lno2</w:t>
             </w:r>
           </w:p>
         </w:tc>
@@ -4617,14 +4175,7 @@
                 <w:b/>
                 <w:bCs/>
               </w:rPr>
-              <w:t>_1</w:t>
-            </w:r>
-            <w:r>
-              <w:rPr>
-                <w:b/>
-                <w:bCs/>
-              </w:rPr>
-              <w:t>8</w:t>
+              <w:t>_18</w:t>
             </w:r>
           </w:p>
         </w:tc>
@@ -4645,10 +4196,7 @@
               <w:jc w:val="center"/>
             </w:pPr>
             <w:r>
-              <w:t>lv3.fv2.lnc3.fnc2.lc3.fc2.lprov3.fprov2.lcc3.fcc2.lno</w:t>
-            </w:r>
-            <w:r>
-              <w:t>3.fno1</w:t>
+              <w:t>lv3.fv2.lnc3.fnc2.lc3.fc2.lprov3.fprov2.lcc3.fcc2.lno3.fno1</w:t>
             </w:r>
           </w:p>
         </w:tc>
@@ -4712,17 +4260,8 @@
                 <w:b/>
                 <w:bCs/>
               </w:rPr>
-              <w:t>_1</w:t>
-            </w:r>
-            <w:r>
-              <w:rPr>
-                <w:b/>
-                <w:bCs/>
-              </w:rPr>
-              <w:t>9</w:t>
-            </w:r>
-            <w:bookmarkStart w:id="0" w:name="_GoBack"/>
-            <w:bookmarkEnd w:id="0"/>
+              <w:t>_19</w:t>
+            </w:r>
           </w:p>
         </w:tc>
         <w:tc>
@@ -4742,10 +4281,7 @@
               <w:jc w:val="center"/>
             </w:pPr>
             <w:r>
-              <w:t>lv3.fv2.lnc3.fnc2.lc3.fc2.lprov3.fprov2.lcc3.fcc2.lno</w:t>
-            </w:r>
-            <w:r>
-              <w:t>3.fno2</w:t>
+              <w:t>lv3.fv2.lnc3.fnc2.lc3.fc2.lprov3.fprov2.lcc3.fcc2.lno3.fno2</w:t>
             </w:r>
           </w:p>
         </w:tc>

</xml_diff>

<commit_message>
Creato TC_Specification per RegistrazioneCliente
E' stato creato il TCS per RegistrazioneCliente + apportate nuove modifiche al TC_RFA3-Ordinazione
</commit_message>
<xml_diff>
--- a/Documents/Eat&Reorder - CategoryPartition documents/TC_GestioneAcquisto/TC_RFA3-Ordinazione.docx
+++ b/Documents/Eat&Reorder - CategoryPartition documents/TC_GestioneAcquisto/TC_RFA3-Ordinazione.docx
@@ -171,14 +171,7 @@
                 <w:sz w:val="28"/>
                 <w:szCs w:val="28"/>
               </w:rPr>
-              <w:t>a-zA-Z]{1,20}, [0</w:t>
-            </w:r>
-            <w:r>
-              <w:rPr>
-                <w:sz w:val="28"/>
-                <w:szCs w:val="28"/>
-              </w:rPr>
-              <w:t>-9</w:t>
+              <w:t>a-zA-Z]{1,20}, [0-9</w:t>
             </w:r>
             <w:r>
               <w:rPr>
@@ -299,6 +292,12 @@
                 <w:rFonts w:ascii="Century Gothic" w:hAnsi="Century Gothic"/>
               </w:rPr>
               <w:t>v</w:t>
+            </w:r>
+            <w:r>
+              <w:rPr>
+                <w:rFonts w:ascii="Century Gothic" w:hAnsi="Century Gothic"/>
+              </w:rPr>
+              <w:t>nc</w:t>
             </w:r>
           </w:p>
         </w:tc>
@@ -426,6 +425,14 @@
                 <w:b/>
                 <w:bCs/>
               </w:rPr>
+              <w:t>NC</w:t>
+            </w:r>
+            <w:r>
+              <w:rPr>
+                <w:rFonts w:ascii="Century Gothic" w:hAnsi="Century Gothic"/>
+                <w:b/>
+                <w:bCs/>
+              </w:rPr>
               <w:t>ok</w:t>
             </w:r>
             <w:r>
@@ -464,6 +471,12 @@
                 <w:rFonts w:ascii="Century Gothic" w:hAnsi="Century Gothic"/>
               </w:rPr>
               <w:t>v</w:t>
+            </w:r>
+            <w:r>
+              <w:rPr>
+                <w:rFonts w:ascii="Century Gothic" w:hAnsi="Century Gothic"/>
+              </w:rPr>
+              <w:t>nc</w:t>
             </w:r>
           </w:p>
         </w:tc>
@@ -512,6 +525,14 @@
                 <w:b/>
                 <w:bCs/>
               </w:rPr>
+              <w:t>NC</w:t>
+            </w:r>
+            <w:r>
+              <w:rPr>
+                <w:rFonts w:ascii="Century Gothic" w:hAnsi="Century Gothic"/>
+                <w:b/>
+                <w:bCs/>
+              </w:rPr>
               <w:t>ok</w:t>
             </w:r>
             <w:r>
@@ -561,6 +582,14 @@
                 <w:b/>
                 <w:bCs/>
               </w:rPr>
+              <w:t>NC</w:t>
+            </w:r>
+            <w:r>
+              <w:rPr>
+                <w:rFonts w:ascii="Century Gothic" w:hAnsi="Century Gothic"/>
+                <w:b/>
+                <w:bCs/>
+              </w:rPr>
               <w:t>ok</w:t>
             </w:r>
             <w:r>
@@ -584,6 +613,14 @@
                 <w:bCs/>
               </w:rPr>
               <w:t>FV</w:t>
+            </w:r>
+            <w:r>
+              <w:rPr>
+                <w:rFonts w:ascii="Century Gothic" w:hAnsi="Century Gothic"/>
+                <w:b/>
+                <w:bCs/>
+              </w:rPr>
+              <w:t>NC</w:t>
             </w:r>
             <w:r>
               <w:rPr>
@@ -1474,8 +1511,6 @@
               </w:rPr>
               <w:t xml:space="preserve">= 2 </w:t>
             </w:r>
-            <w:bookmarkStart w:id="0" w:name="_GoBack"/>
-            <w:bookmarkEnd w:id="0"/>
             <w:r>
               <w:rPr>
                 <w:rFonts w:ascii="Century Gothic" w:hAnsi="Century Gothic"/>
@@ -2741,7 +2776,13 @@
               <w:jc w:val="center"/>
             </w:pPr>
             <w:r>
-              <w:t>lv1</w:t>
+              <w:t>lv</w:t>
+            </w:r>
+            <w:r>
+              <w:t>nc</w:t>
+            </w:r>
+            <w:r>
+              <w:t>1</w:t>
             </w:r>
           </w:p>
         </w:tc>
@@ -2827,7 +2868,13 @@
               <w:jc w:val="center"/>
             </w:pPr>
             <w:r>
-              <w:t>lv2</w:t>
+              <w:t>lv</w:t>
+            </w:r>
+            <w:r>
+              <w:t>nc</w:t>
+            </w:r>
+            <w:r>
+              <w:t>2</w:t>
             </w:r>
           </w:p>
         </w:tc>
@@ -2913,7 +2960,19 @@
               <w:jc w:val="center"/>
             </w:pPr>
             <w:r>
-              <w:t>lv3.fv1</w:t>
+              <w:t>lv</w:t>
+            </w:r>
+            <w:r>
+              <w:t>nc</w:t>
+            </w:r>
+            <w:r>
+              <w:t>3.fv</w:t>
+            </w:r>
+            <w:r>
+              <w:t>nc</w:t>
+            </w:r>
+            <w:r>
+              <w:t>1</w:t>
             </w:r>
           </w:p>
         </w:tc>
@@ -2999,7 +3058,22 @@
               <w:jc w:val="center"/>
             </w:pPr>
             <w:r>
-              <w:t>lv3.fv2.lnc1</w:t>
+              <w:t>lv</w:t>
+            </w:r>
+            <w:r>
+              <w:t>nc</w:t>
+            </w:r>
+            <w:r>
+              <w:t>3.fv</w:t>
+            </w:r>
+            <w:r>
+              <w:t>nc</w:t>
+            </w:r>
+            <w:r>
+              <w:t>2.</w:t>
+            </w:r>
+            <w:r>
+              <w:t>lc1</w:t>
             </w:r>
           </w:p>
         </w:tc>
@@ -3085,7 +3159,10 @@
               <w:jc w:val="center"/>
             </w:pPr>
             <w:r>
-              <w:t>lv3.fv2.lnc2</w:t>
+              <w:t>lvnc3.fvnc2.lc</w:t>
+            </w:r>
+            <w:r>
+              <w:t>2</w:t>
             </w:r>
           </w:p>
         </w:tc>
@@ -3171,7 +3248,10 @@
               <w:jc w:val="center"/>
             </w:pPr>
             <w:r>
-              <w:t>lv3.fv2.lnc3.fnc1</w:t>
+              <w:t>lvnc3.fvnc2.lc</w:t>
+            </w:r>
+            <w:r>
+              <w:t>3.fc1</w:t>
             </w:r>
           </w:p>
         </w:tc>
@@ -3257,7 +3337,10 @@
               <w:jc w:val="center"/>
             </w:pPr>
             <w:r>
-              <w:t>lv3.fv2.lnc3.fnc2.lc1</w:t>
+              <w:t>lvnc3.fvnc2.lc3.fc</w:t>
+            </w:r>
+            <w:r>
+              <w:t>2.lprov1</w:t>
             </w:r>
           </w:p>
         </w:tc>
@@ -3343,7 +3426,10 @@
               <w:jc w:val="center"/>
             </w:pPr>
             <w:r>
-              <w:t>lv3.fv2.lnc3.fnc2.lc2</w:t>
+              <w:t>lvnc3.fvnc2.lc3.fc2.lprov</w:t>
+            </w:r>
+            <w:r>
+              <w:t>2</w:t>
             </w:r>
           </w:p>
         </w:tc>
@@ -3430,7 +3516,10 @@
               <w:jc w:val="center"/>
             </w:pPr>
             <w:r>
-              <w:t>lv3.fv2.lnc3.fnc2.lc3.fc1</w:t>
+              <w:t>lvnc3.fvnc2.lc3.fc2.lprov</w:t>
+            </w:r>
+            <w:r>
+              <w:t>3.fprov1</w:t>
             </w:r>
           </w:p>
         </w:tc>
@@ -3516,7 +3605,10 @@
               <w:jc w:val="center"/>
             </w:pPr>
             <w:r>
-              <w:t>lv3.fv2.lnc3.fnc2.lc3.fc2.lprov1</w:t>
+              <w:t>lvnc3.fvnc2.lc3.fc2.lprov3.fprov</w:t>
+            </w:r>
+            <w:r>
+              <w:t>2.lcc1</w:t>
             </w:r>
           </w:p>
         </w:tc>
@@ -3602,7 +3694,10 @@
               <w:jc w:val="center"/>
             </w:pPr>
             <w:r>
-              <w:t>lv3.fv2.lnc3.fnc2.lc3.fc2.lprov2</w:t>
+              <w:t>lvnc3.fvnc2.lc3.fc2.lprov3.fprov2.lcc</w:t>
+            </w:r>
+            <w:r>
+              <w:t>2</w:t>
             </w:r>
           </w:p>
         </w:tc>
@@ -3687,7 +3782,10 @@
               <w:jc w:val="center"/>
             </w:pPr>
             <w:r>
-              <w:t>lv3.fv2.lnc3.fnc2.lc3.fc2.lprov3.fprov1</w:t>
+              <w:t>lvnc3.fvnc2.lc3.fc2.lprov3.fprov2.lcc</w:t>
+            </w:r>
+            <w:r>
+              <w:t>3.fcc1</w:t>
             </w:r>
           </w:p>
         </w:tc>
@@ -3772,7 +3870,10 @@
               <w:jc w:val="center"/>
             </w:pPr>
             <w:r>
-              <w:t>lv3.fv2.lnc3.fnc2.lc3.fc2.lprov3.fprov2.lcc1</w:t>
+              <w:t>lvnc3.fvnc2.lc3.fc2.lprov3.fprov2.lcc3.fcc</w:t>
+            </w:r>
+            <w:r>
+              <w:t>2.lno1</w:t>
             </w:r>
           </w:p>
         </w:tc>
@@ -3857,7 +3958,10 @@
               <w:jc w:val="center"/>
             </w:pPr>
             <w:r>
-              <w:t>lv3.fv2.lnc3.fnc2.lc3.fc2.lprov3.fprov2.lcc2</w:t>
+              <w:t>lvnc3.fvnc2.lc3.fc2.lprov3.fprov2.lcc3.fcc2.lno</w:t>
+            </w:r>
+            <w:r>
+              <w:t>2.fno1</w:t>
             </w:r>
           </w:p>
         </w:tc>
@@ -3903,6 +4007,7 @@
               <w:spacing w:before="120" w:after="120"/>
               <w:jc w:val="center"/>
               <w:rPr>
+                <w:rFonts w:ascii="Century Gothic" w:hAnsi="Century Gothic"/>
                 <w:b/>
                 <w:bCs/>
               </w:rPr>
@@ -3920,8 +4025,17 @@
                 <w:b/>
                 <w:bCs/>
               </w:rPr>
-              <w:t>_15</w:t>
-            </w:r>
+              <w:t>_1</w:t>
+            </w:r>
+            <w:r>
+              <w:rPr>
+                <w:b/>
+                <w:bCs/>
+              </w:rPr>
+              <w:t>5</w:t>
+            </w:r>
+            <w:bookmarkStart w:id="0" w:name="_GoBack"/>
+            <w:bookmarkEnd w:id="0"/>
           </w:p>
         </w:tc>
         <w:tc>
@@ -3941,347 +4055,10 @@
               <w:jc w:val="center"/>
             </w:pPr>
             <w:r>
-              <w:t>lv3.fv2.lnc3.fnc2.lc3.fc2.lprov3.fprov2.lcc3.fcc1</w:t>
-            </w:r>
-          </w:p>
-        </w:tc>
-        <w:tc>
-          <w:tcPr>
-            <w:tcW w:w="1420" w:type="dxa"/>
-            <w:tcBorders>
-              <w:top w:val="single" w:sz="4" w:space="0" w:color="auto"/>
-              <w:left w:val="single" w:sz="4" w:space="0" w:color="auto"/>
-              <w:bottom w:val="single" w:sz="4" w:space="0" w:color="auto"/>
-              <w:right w:val="single" w:sz="4" w:space="0" w:color="auto"/>
-            </w:tcBorders>
-            <w:shd w:val="clear" w:color="auto" w:fill="auto"/>
-          </w:tcPr>
-          <w:p>
-            <w:pPr>
-              <w:spacing w:before="120" w:after="120"/>
-              <w:jc w:val="center"/>
-            </w:pPr>
-            <w:r>
-              <w:t>Errore</w:t>
-            </w:r>
-          </w:p>
-        </w:tc>
-      </w:tr>
-      <w:tr>
-        <w:trPr>
-          <w:trHeight w:val="305"/>
-        </w:trPr>
-        <w:tc>
-          <w:tcPr>
-            <w:tcW w:w="3565" w:type="dxa"/>
-            <w:tcBorders>
-              <w:top w:val="single" w:sz="4" w:space="0" w:color="auto"/>
-              <w:left w:val="single" w:sz="4" w:space="0" w:color="auto"/>
-              <w:bottom w:val="single" w:sz="4" w:space="0" w:color="auto"/>
-              <w:right w:val="single" w:sz="4" w:space="0" w:color="auto"/>
-            </w:tcBorders>
-            <w:shd w:val="pct25" w:color="auto" w:fill="auto"/>
-          </w:tcPr>
-          <w:p>
-            <w:pPr>
-              <w:spacing w:before="120" w:after="120"/>
-              <w:jc w:val="center"/>
-              <w:rPr>
-                <w:rFonts w:ascii="Century Gothic" w:hAnsi="Century Gothic"/>
-                <w:b/>
-                <w:bCs/>
-              </w:rPr>
-            </w:pPr>
-            <w:r>
-              <w:rPr>
-                <w:rFonts w:ascii="Century Gothic" w:hAnsi="Century Gothic"/>
-                <w:b/>
-                <w:bCs/>
-              </w:rPr>
-              <w:t>TC_RFA3-Ordinazione</w:t>
-            </w:r>
-            <w:r>
-              <w:rPr>
-                <w:b/>
-                <w:bCs/>
-              </w:rPr>
-              <w:t>_16</w:t>
-            </w:r>
-          </w:p>
-        </w:tc>
-        <w:tc>
-          <w:tcPr>
-            <w:tcW w:w="5788" w:type="dxa"/>
-            <w:tcBorders>
-              <w:top w:val="single" w:sz="4" w:space="0" w:color="auto"/>
-              <w:left w:val="single" w:sz="4" w:space="0" w:color="auto"/>
-              <w:bottom w:val="single" w:sz="4" w:space="0" w:color="auto"/>
-              <w:right w:val="single" w:sz="4" w:space="0" w:color="auto"/>
-            </w:tcBorders>
-            <w:shd w:val="clear" w:color="auto" w:fill="auto"/>
-          </w:tcPr>
-          <w:p>
-            <w:pPr>
-              <w:spacing w:before="120" w:after="120"/>
-              <w:jc w:val="center"/>
-            </w:pPr>
-            <w:r>
-              <w:t>lv3.fv2.lnc3.fnc2.lc3.fc2.lprov3.fprov2.lcc3.fcc2.lno1</w:t>
-            </w:r>
-          </w:p>
-        </w:tc>
-        <w:tc>
-          <w:tcPr>
-            <w:tcW w:w="1420" w:type="dxa"/>
-            <w:tcBorders>
-              <w:top w:val="single" w:sz="4" w:space="0" w:color="auto"/>
-              <w:left w:val="single" w:sz="4" w:space="0" w:color="auto"/>
-              <w:bottom w:val="single" w:sz="4" w:space="0" w:color="auto"/>
-              <w:right w:val="single" w:sz="4" w:space="0" w:color="auto"/>
-            </w:tcBorders>
-            <w:shd w:val="clear" w:color="auto" w:fill="auto"/>
-          </w:tcPr>
-          <w:p>
-            <w:pPr>
-              <w:spacing w:before="120" w:after="120"/>
-              <w:jc w:val="center"/>
-            </w:pPr>
-            <w:r>
-              <w:t>Errore</w:t>
-            </w:r>
-          </w:p>
-        </w:tc>
-      </w:tr>
-      <w:tr>
-        <w:trPr>
-          <w:trHeight w:val="305"/>
-        </w:trPr>
-        <w:tc>
-          <w:tcPr>
-            <w:tcW w:w="3565" w:type="dxa"/>
-            <w:tcBorders>
-              <w:top w:val="single" w:sz="4" w:space="0" w:color="auto"/>
-              <w:left w:val="single" w:sz="4" w:space="0" w:color="auto"/>
-              <w:bottom w:val="single" w:sz="4" w:space="0" w:color="auto"/>
-              <w:right w:val="single" w:sz="4" w:space="0" w:color="auto"/>
-            </w:tcBorders>
-            <w:shd w:val="pct25" w:color="auto" w:fill="auto"/>
-          </w:tcPr>
-          <w:p>
-            <w:pPr>
-              <w:spacing w:before="120" w:after="120"/>
-              <w:jc w:val="center"/>
-              <w:rPr>
-                <w:rFonts w:ascii="Century Gothic" w:hAnsi="Century Gothic"/>
-                <w:b/>
-                <w:bCs/>
-              </w:rPr>
-            </w:pPr>
-            <w:r>
-              <w:rPr>
-                <w:rFonts w:ascii="Century Gothic" w:hAnsi="Century Gothic"/>
-                <w:b/>
-                <w:bCs/>
-              </w:rPr>
-              <w:t>TC_RFA3-Ordinazione</w:t>
-            </w:r>
-            <w:r>
-              <w:rPr>
-                <w:b/>
-                <w:bCs/>
-              </w:rPr>
-              <w:t>_17</w:t>
-            </w:r>
-          </w:p>
-        </w:tc>
-        <w:tc>
-          <w:tcPr>
-            <w:tcW w:w="5788" w:type="dxa"/>
-            <w:tcBorders>
-              <w:top w:val="single" w:sz="4" w:space="0" w:color="auto"/>
-              <w:left w:val="single" w:sz="4" w:space="0" w:color="auto"/>
-              <w:bottom w:val="single" w:sz="4" w:space="0" w:color="auto"/>
-              <w:right w:val="single" w:sz="4" w:space="0" w:color="auto"/>
-            </w:tcBorders>
-            <w:shd w:val="clear" w:color="auto" w:fill="auto"/>
-          </w:tcPr>
-          <w:p>
-            <w:pPr>
-              <w:spacing w:before="120" w:after="120"/>
-              <w:jc w:val="center"/>
-            </w:pPr>
-            <w:r>
-              <w:t>lv3.fv2.lnc3.fnc2.lc3.fc2.lprov3.fprov2.lcc3.fcc2.lno2</w:t>
-            </w:r>
-          </w:p>
-        </w:tc>
-        <w:tc>
-          <w:tcPr>
-            <w:tcW w:w="1420" w:type="dxa"/>
-            <w:tcBorders>
-              <w:top w:val="single" w:sz="4" w:space="0" w:color="auto"/>
-              <w:left w:val="single" w:sz="4" w:space="0" w:color="auto"/>
-              <w:bottom w:val="single" w:sz="4" w:space="0" w:color="auto"/>
-              <w:right w:val="single" w:sz="4" w:space="0" w:color="auto"/>
-            </w:tcBorders>
-            <w:shd w:val="clear" w:color="auto" w:fill="auto"/>
-          </w:tcPr>
-          <w:p>
-            <w:pPr>
-              <w:spacing w:before="120" w:after="120"/>
-              <w:jc w:val="center"/>
-            </w:pPr>
-            <w:r>
-              <w:t>Errore</w:t>
-            </w:r>
-          </w:p>
-        </w:tc>
-      </w:tr>
-      <w:tr>
-        <w:trPr>
-          <w:trHeight w:val="305"/>
-        </w:trPr>
-        <w:tc>
-          <w:tcPr>
-            <w:tcW w:w="3565" w:type="dxa"/>
-            <w:tcBorders>
-              <w:top w:val="single" w:sz="4" w:space="0" w:color="auto"/>
-              <w:left w:val="single" w:sz="4" w:space="0" w:color="auto"/>
-              <w:bottom w:val="single" w:sz="4" w:space="0" w:color="auto"/>
-              <w:right w:val="single" w:sz="4" w:space="0" w:color="auto"/>
-            </w:tcBorders>
-            <w:shd w:val="pct25" w:color="auto" w:fill="auto"/>
-          </w:tcPr>
-          <w:p>
-            <w:pPr>
-              <w:spacing w:before="120" w:after="120"/>
-              <w:jc w:val="center"/>
-              <w:rPr>
-                <w:rFonts w:ascii="Century Gothic" w:hAnsi="Century Gothic"/>
-                <w:b/>
-                <w:bCs/>
-              </w:rPr>
-            </w:pPr>
-            <w:r>
-              <w:rPr>
-                <w:rFonts w:ascii="Century Gothic" w:hAnsi="Century Gothic"/>
-                <w:b/>
-                <w:bCs/>
-              </w:rPr>
-              <w:t>TC_RFA3-Ordinazione</w:t>
-            </w:r>
-            <w:r>
-              <w:rPr>
-                <w:b/>
-                <w:bCs/>
-              </w:rPr>
-              <w:t>_18</w:t>
-            </w:r>
-          </w:p>
-        </w:tc>
-        <w:tc>
-          <w:tcPr>
-            <w:tcW w:w="5788" w:type="dxa"/>
-            <w:tcBorders>
-              <w:top w:val="single" w:sz="4" w:space="0" w:color="auto"/>
-              <w:left w:val="single" w:sz="4" w:space="0" w:color="auto"/>
-              <w:bottom w:val="single" w:sz="4" w:space="0" w:color="auto"/>
-              <w:right w:val="single" w:sz="4" w:space="0" w:color="auto"/>
-            </w:tcBorders>
-            <w:shd w:val="clear" w:color="auto" w:fill="auto"/>
-          </w:tcPr>
-          <w:p>
-            <w:pPr>
-              <w:spacing w:before="120" w:after="120"/>
-              <w:jc w:val="center"/>
-            </w:pPr>
-            <w:r>
-              <w:t>lv3.fv2.lnc3.fnc2.lc3.fc2.lprov3.fprov2.lcc3.fcc2.lno3.fno1</w:t>
-            </w:r>
-          </w:p>
-        </w:tc>
-        <w:tc>
-          <w:tcPr>
-            <w:tcW w:w="1420" w:type="dxa"/>
-            <w:tcBorders>
-              <w:top w:val="single" w:sz="4" w:space="0" w:color="auto"/>
-              <w:left w:val="single" w:sz="4" w:space="0" w:color="auto"/>
-              <w:bottom w:val="single" w:sz="4" w:space="0" w:color="auto"/>
-              <w:right w:val="single" w:sz="4" w:space="0" w:color="auto"/>
-            </w:tcBorders>
-            <w:shd w:val="clear" w:color="auto" w:fill="auto"/>
-          </w:tcPr>
-          <w:p>
-            <w:pPr>
-              <w:spacing w:before="120" w:after="120"/>
-              <w:jc w:val="center"/>
-            </w:pPr>
-            <w:r>
-              <w:t>Errore</w:t>
-            </w:r>
-          </w:p>
-        </w:tc>
-      </w:tr>
-      <w:tr>
-        <w:trPr>
-          <w:trHeight w:val="305"/>
-        </w:trPr>
-        <w:tc>
-          <w:tcPr>
-            <w:tcW w:w="3565" w:type="dxa"/>
-            <w:tcBorders>
-              <w:top w:val="single" w:sz="4" w:space="0" w:color="auto"/>
-              <w:left w:val="single" w:sz="4" w:space="0" w:color="auto"/>
-              <w:bottom w:val="single" w:sz="4" w:space="0" w:color="auto"/>
-              <w:right w:val="single" w:sz="4" w:space="0" w:color="auto"/>
-            </w:tcBorders>
-            <w:shd w:val="pct25" w:color="auto" w:fill="auto"/>
-          </w:tcPr>
-          <w:p>
-            <w:pPr>
-              <w:spacing w:before="120" w:after="120"/>
-              <w:jc w:val="center"/>
-              <w:rPr>
-                <w:rFonts w:ascii="Century Gothic" w:hAnsi="Century Gothic"/>
-                <w:b/>
-                <w:bCs/>
-              </w:rPr>
-            </w:pPr>
-            <w:r>
-              <w:rPr>
-                <w:rFonts w:ascii="Century Gothic" w:hAnsi="Century Gothic"/>
-                <w:b/>
-                <w:bCs/>
-              </w:rPr>
-              <w:t>TC_RFA3-Ordinazione</w:t>
-            </w:r>
-            <w:r>
-              <w:rPr>
-                <w:b/>
-                <w:bCs/>
-              </w:rPr>
-              <w:t>_19</w:t>
-            </w:r>
-          </w:p>
-        </w:tc>
-        <w:tc>
-          <w:tcPr>
-            <w:tcW w:w="5788" w:type="dxa"/>
-            <w:tcBorders>
-              <w:top w:val="single" w:sz="4" w:space="0" w:color="auto"/>
-              <w:left w:val="single" w:sz="4" w:space="0" w:color="auto"/>
-              <w:bottom w:val="single" w:sz="4" w:space="0" w:color="auto"/>
-              <w:right w:val="single" w:sz="4" w:space="0" w:color="auto"/>
-            </w:tcBorders>
-            <w:shd w:val="clear" w:color="auto" w:fill="auto"/>
-          </w:tcPr>
-          <w:p>
-            <w:pPr>
-              <w:spacing w:before="120" w:after="120"/>
-              <w:jc w:val="center"/>
-            </w:pPr>
-            <w:r>
-              <w:t>lv3.fv2.lnc3.fnc2.lc3.fc2.lprov3.fprov2.lcc3.fcc2.lno3.fno2</w:t>
+              <w:t>lvnc3.fvnc2.lc3.fc2.lprov3.fprov2.lcc3.fcc2.lno2</w:t>
+            </w:r>
+            <w:r>
+              <w:t>.fno2</w:t>
             </w:r>
           </w:p>
         </w:tc>

</xml_diff>